<commit_message>
tela index e css
</commit_message>
<xml_diff>
--- a/Documentação/Documentacao_bolsa_de_valores/bolsa_de_valores.docx
+++ b/Documentação/Documentacao_bolsa_de_valores/bolsa_de_valores.docx
@@ -154,7 +154,19 @@
         <w:rPr>
           <w:lang w:eastAsia="pt-BR"/>
         </w:rPr>
-        <w:t xml:space="preserve">? Dizem que o mercado financeiro é um mundo maluco o qual só grandes gênios e pessoas de poderes aquisitivos podiam ter acesso. Sabemos que, no Brasil, a taxa de pessoal que sequer investem são de apenas 9%. </w:t>
+        <w:t>? Dizem que o mercado financeiro é um mundo maluco o qual só grandes gênios e pessoas de poderes aquisitivos podiam ter acesso. Sabemos que, no Brasil, a taxa d</w:t>
+      </w:r>
+      <w:r>
+        <w:rPr>
+          <w:lang w:eastAsia="pt-BR"/>
+        </w:rPr>
+        <w:t>o</w:t>
+      </w:r>
+      <w:r>
+        <w:rPr>
+          <w:lang w:eastAsia="pt-BR"/>
+        </w:rPr>
+        <w:t xml:space="preserve"> pessoal que sequer investem são de apenas 9%. </w:t>
       </w:r>
     </w:p>
     <w:p>
@@ -173,13 +185,13 @@
         <w:rPr>
           <w:lang w:eastAsia="pt-BR"/>
         </w:rPr>
-        <w:t>agronomia (</w:t>
-      </w:r>
-      <w:r>
-        <w:rPr>
-          <w:lang w:eastAsia="pt-BR"/>
-        </w:rPr>
-        <w:t xml:space="preserve">procurar a palavra certa) que não encontra possibilidade de começar a </w:t>
+        <w:t>recursos</w:t>
+      </w:r>
+      <w:r>
+        <w:rPr>
+          <w:lang w:eastAsia="pt-BR"/>
+        </w:rPr>
+        <w:t xml:space="preserve"> que não encontra possibilidade de começar a </w:t>
       </w:r>
       <w:r>
         <w:rPr>
@@ -464,11 +476,13 @@
         </w:numPr>
         <w:rPr>
           <w:color w:val="44546A" w:themeColor="text2"/>
-        </w:rPr>
-      </w:pPr>
-      <w:r>
-        <w:rPr>
-          <w:color w:val="44546A" w:themeColor="text2"/>
+          <w:u w:val="single"/>
+        </w:rPr>
+      </w:pPr>
+      <w:r>
+        <w:rPr>
+          <w:color w:val="44546A" w:themeColor="text2"/>
+          <w:u w:val="single"/>
         </w:rPr>
         <w:t xml:space="preserve">Guia prático: o que é o gráfico e como se tornar </w:t>
       </w:r>
@@ -476,6 +490,7 @@
       <w:r>
         <w:rPr>
           <w:color w:val="44546A" w:themeColor="text2"/>
+          <w:u w:val="single"/>
         </w:rPr>
         <w:t>day</w:t>
       </w:r>
@@ -483,6 +498,7 @@
       <w:r>
         <w:rPr>
           <w:color w:val="44546A" w:themeColor="text2"/>
+          <w:u w:val="single"/>
         </w:rPr>
         <w:t xml:space="preserve"> </w:t>
       </w:r>
@@ -490,6 +506,7 @@
       <w:r>
         <w:rPr>
           <w:color w:val="44546A" w:themeColor="text2"/>
+          <w:u w:val="single"/>
         </w:rPr>
         <w:t>trader</w:t>
       </w:r>
@@ -1899,6 +1916,12 @@
           <w:lang w:eastAsia="pt-BR"/>
         </w:rPr>
       </w:pPr>
+      <w:r>
+        <w:rPr>
+          <w:lang w:eastAsia="pt-BR"/>
+        </w:rPr>
+        <w:t xml:space="preserve">O </w:t>
+      </w:r>
       <w:proofErr w:type="spellStart"/>
       <w:r>
         <w:rPr>
@@ -1907,6 +1930,12 @@
         <w:t>Trello</w:t>
       </w:r>
       <w:proofErr w:type="spellEnd"/>
+      <w:r>
+        <w:rPr>
+          <w:lang w:eastAsia="pt-BR"/>
+        </w:rPr>
+        <w:t xml:space="preserve"> é uma plataforma de gerenciamento que...</w:t>
+      </w:r>
     </w:p>
     <w:p>
       <w:pPr>
@@ -1951,11 +1980,25 @@
           <w:lang w:eastAsia="pt-BR"/>
         </w:rPr>
       </w:pPr>
-      <w:r>
-        <w:rPr>
-          <w:lang w:eastAsia="pt-BR"/>
-        </w:rPr>
-        <w:t>Semana do dia 28/ novembro de 2022</w:t>
+      <w:proofErr w:type="spellStart"/>
+      <w:r>
+        <w:rPr>
+          <w:lang w:eastAsia="pt-BR"/>
+        </w:rPr>
+        <w:t>Entrega:</w:t>
+      </w:r>
+      <w:r>
+        <w:rPr>
+          <w:lang w:eastAsia="pt-BR"/>
+        </w:rPr>
+        <w:t>emana</w:t>
+      </w:r>
+      <w:proofErr w:type="spellEnd"/>
+      <w:r>
+        <w:rPr>
+          <w:lang w:eastAsia="pt-BR"/>
+        </w:rPr>
+        <w:t xml:space="preserve"> do dia 28/ novembro de 2022</w:t>
       </w:r>
     </w:p>
     <w:p>

</xml_diff>